<commit_message>
half done project 5, 7, 8
</commit_message>
<xml_diff>
--- a/Projects/Project_8_ASMcode/EECE_8395_Project_8_Tahsin_Reasat.docx
+++ b/Projects/Project_8_ASMcode/EECE_8395_Project_8_Tahsin_Reasat.docx
@@ -825,70 +825,6 @@
         <w:autoSpaceDN w:val="0"/>
         <w:adjustRightInd w:val="0"/>
         <w:spacing w:after="0" w:line="240" w:lineRule="auto"/>
-      </w:pPr>
-    </w:p>
-    <w:p>
-      <w:pPr>
-        <w:autoSpaceDE w:val="0"/>
-        <w:autoSpaceDN w:val="0"/>
-        <w:adjustRightInd w:val="0"/>
-        <w:spacing w:after="0" w:line="240" w:lineRule="auto"/>
-      </w:pPr>
-    </w:p>
-    <w:p>
-      <w:pPr>
-        <w:autoSpaceDE w:val="0"/>
-        <w:autoSpaceDN w:val="0"/>
-        <w:adjustRightInd w:val="0"/>
-        <w:spacing w:after="0" w:line="240" w:lineRule="auto"/>
-      </w:pPr>
-    </w:p>
-    <w:p>
-      <w:pPr>
-        <w:autoSpaceDE w:val="0"/>
-        <w:autoSpaceDN w:val="0"/>
-        <w:adjustRightInd w:val="0"/>
-        <w:spacing w:after="0" w:line="240" w:lineRule="auto"/>
-      </w:pPr>
-    </w:p>
-    <w:p>
-      <w:pPr>
-        <w:autoSpaceDE w:val="0"/>
-        <w:autoSpaceDN w:val="0"/>
-        <w:adjustRightInd w:val="0"/>
-        <w:spacing w:after="0" w:line="240" w:lineRule="auto"/>
-      </w:pPr>
-    </w:p>
-    <w:p>
-      <w:pPr>
-        <w:autoSpaceDE w:val="0"/>
-        <w:autoSpaceDN w:val="0"/>
-        <w:adjustRightInd w:val="0"/>
-        <w:spacing w:after="0" w:line="240" w:lineRule="auto"/>
-      </w:pPr>
-    </w:p>
-    <w:p>
-      <w:pPr>
-        <w:autoSpaceDE w:val="0"/>
-        <w:autoSpaceDN w:val="0"/>
-        <w:adjustRightInd w:val="0"/>
-        <w:spacing w:after="0" w:line="240" w:lineRule="auto"/>
-      </w:pPr>
-    </w:p>
-    <w:p>
-      <w:pPr>
-        <w:autoSpaceDE w:val="0"/>
-        <w:autoSpaceDN w:val="0"/>
-        <w:adjustRightInd w:val="0"/>
-        <w:spacing w:after="0" w:line="240" w:lineRule="auto"/>
-      </w:pPr>
-    </w:p>
-    <w:p>
-      <w:pPr>
-        <w:autoSpaceDE w:val="0"/>
-        <w:autoSpaceDN w:val="0"/>
-        <w:adjustRightInd w:val="0"/>
-        <w:spacing w:after="0" w:line="240" w:lineRule="auto"/>
         <w:rPr>
           <w:sz w:val="32"/>
           <w:szCs w:val="32"/>
@@ -901,7 +837,7 @@
           <w:szCs w:val="32"/>
           <w:lang w:val="en-US"/>
         </w:rPr>
-        <w:t>Task 8c iii</w:t>
+        <w:t>Task 8c ii</w:t>
       </w:r>
     </w:p>
     <w:p>
@@ -935,8 +871,66 @@
           <w:szCs w:val="32"/>
           <w:lang w:val="en-US"/>
         </w:rPr>
-        <w:t>Code for Createshapemodel</w:t>
-      </w:r>
+        <w:t xml:space="preserve">Could not do task 8c ii. </w:t>
+      </w:r>
+      <w:bookmarkStart w:id="0" w:name="_GoBack"/>
+      <w:bookmarkEnd w:id="0"/>
+    </w:p>
+    <w:p>
+      <w:pPr>
+        <w:autoSpaceDE w:val="0"/>
+        <w:autoSpaceDN w:val="0"/>
+        <w:adjustRightInd w:val="0"/>
+        <w:spacing w:after="0" w:line="240" w:lineRule="auto"/>
+      </w:pPr>
+    </w:p>
+    <w:p>
+      <w:pPr>
+        <w:autoSpaceDE w:val="0"/>
+        <w:autoSpaceDN w:val="0"/>
+        <w:adjustRightInd w:val="0"/>
+        <w:spacing w:after="0" w:line="240" w:lineRule="auto"/>
+      </w:pPr>
+    </w:p>
+    <w:p>
+      <w:pPr>
+        <w:autoSpaceDE w:val="0"/>
+        <w:autoSpaceDN w:val="0"/>
+        <w:adjustRightInd w:val="0"/>
+        <w:spacing w:after="0" w:line="240" w:lineRule="auto"/>
+      </w:pPr>
+    </w:p>
+    <w:p>
+      <w:pPr>
+        <w:autoSpaceDE w:val="0"/>
+        <w:autoSpaceDN w:val="0"/>
+        <w:adjustRightInd w:val="0"/>
+        <w:spacing w:after="0" w:line="240" w:lineRule="auto"/>
+      </w:pPr>
+    </w:p>
+    <w:p>
+      <w:pPr>
+        <w:autoSpaceDE w:val="0"/>
+        <w:autoSpaceDN w:val="0"/>
+        <w:adjustRightInd w:val="0"/>
+        <w:spacing w:after="0" w:line="240" w:lineRule="auto"/>
+      </w:pPr>
+    </w:p>
+    <w:p>
+      <w:pPr>
+        <w:autoSpaceDE w:val="0"/>
+        <w:autoSpaceDN w:val="0"/>
+        <w:adjustRightInd w:val="0"/>
+        <w:spacing w:after="0" w:line="240" w:lineRule="auto"/>
+      </w:pPr>
+    </w:p>
+    <w:p>
+      <w:pPr>
+        <w:autoSpaceDE w:val="0"/>
+        <w:autoSpaceDN w:val="0"/>
+        <w:adjustRightInd w:val="0"/>
+        <w:spacing w:after="0" w:line="240" w:lineRule="auto"/>
+      </w:pPr>
     </w:p>
     <w:p>
       <w:pPr>
@@ -950,552 +944,597 @@
           <w:lang w:val="en-US"/>
         </w:rPr>
       </w:pPr>
-    </w:p>
-    <w:p>
-      <w:pPr>
-        <w:spacing w:beforeLines="0" w:afterLines="0"/>
-        <w:jc w:val="left"/>
-        <w:rPr>
-          <w:rFonts w:hint="default"/>
-          <w:sz w:val="22"/>
-          <w:szCs w:val="21"/>
-        </w:rPr>
-      </w:pPr>
-      <w:r>
-        <w:rPr>
-          <w:rFonts w:hint="default" w:ascii="Courier New" w:hAnsi="Courier New"/>
-          <w:color w:val="0000FF"/>
-          <w:sz w:val="24"/>
-          <w:szCs w:val="21"/>
-        </w:rPr>
-        <w:t>function</w:t>
-      </w:r>
-      <w:r>
-        <w:rPr>
-          <w:rFonts w:hint="default" w:ascii="Courier New" w:hAnsi="Courier New"/>
-          <w:color w:val="000000"/>
-          <w:sz w:val="24"/>
-          <w:szCs w:val="21"/>
-        </w:rPr>
-        <w:t xml:space="preserve"> pca=createshapemodel(d,w)</w:t>
-      </w:r>
-    </w:p>
-    <w:p>
-      <w:pPr>
-        <w:spacing w:beforeLines="0" w:afterLines="0"/>
-        <w:jc w:val="left"/>
-        <w:rPr>
-          <w:rFonts w:hint="default"/>
-          <w:sz w:val="22"/>
-          <w:szCs w:val="21"/>
-        </w:rPr>
-      </w:pPr>
-      <w:r>
-        <w:rPr>
-          <w:rFonts w:hint="default" w:ascii="Courier New" w:hAnsi="Courier New"/>
-          <w:color w:val="000000"/>
-          <w:sz w:val="24"/>
-          <w:szCs w:val="21"/>
-        </w:rPr>
-        <w:t xml:space="preserve"> </w:t>
-      </w:r>
-    </w:p>
-    <w:p>
-      <w:pPr>
-        <w:spacing w:beforeLines="0" w:afterLines="0"/>
-        <w:jc w:val="left"/>
-        <w:rPr>
-          <w:rFonts w:hint="default"/>
-          <w:sz w:val="22"/>
-          <w:szCs w:val="21"/>
-        </w:rPr>
-      </w:pPr>
-      <w:r>
-        <w:rPr>
-          <w:rFonts w:hint="default" w:ascii="Courier New" w:hAnsi="Courier New"/>
-          <w:color w:val="000000"/>
-          <w:sz w:val="24"/>
-          <w:szCs w:val="21"/>
-        </w:rPr>
-        <w:t>mn=mean(d,2);</w:t>
-      </w:r>
-    </w:p>
-    <w:p>
-      <w:pPr>
-        <w:spacing w:beforeLines="0" w:afterLines="0"/>
-        <w:jc w:val="left"/>
-        <w:rPr>
-          <w:rFonts w:hint="default"/>
-          <w:sz w:val="22"/>
-          <w:szCs w:val="21"/>
-        </w:rPr>
-      </w:pPr>
-      <w:r>
-        <w:rPr>
-          <w:rFonts w:hint="default" w:ascii="Courier New" w:hAnsi="Courier New"/>
-          <w:color w:val="000000"/>
-          <w:sz w:val="24"/>
-          <w:szCs w:val="21"/>
-        </w:rPr>
-        <w:t>V=d-mn;</w:t>
-      </w:r>
-    </w:p>
-    <w:p>
-      <w:pPr>
-        <w:spacing w:beforeLines="0" w:afterLines="0"/>
-        <w:jc w:val="left"/>
-        <w:rPr>
-          <w:rFonts w:hint="default"/>
-          <w:sz w:val="22"/>
-          <w:szCs w:val="21"/>
-        </w:rPr>
-      </w:pPr>
-      <w:r>
-        <w:rPr>
-          <w:rFonts w:hint="default" w:ascii="Courier New" w:hAnsi="Courier New"/>
-          <w:color w:val="000000"/>
-          <w:sz w:val="24"/>
-          <w:szCs w:val="21"/>
-        </w:rPr>
-        <w:t>T=V'*V/size(V,2);</w:t>
-      </w:r>
-    </w:p>
-    <w:p>
-      <w:pPr>
-        <w:spacing w:beforeLines="0" w:afterLines="0"/>
-        <w:jc w:val="left"/>
-        <w:rPr>
-          <w:rFonts w:hint="default"/>
-          <w:sz w:val="22"/>
-          <w:szCs w:val="21"/>
-        </w:rPr>
-      </w:pPr>
-      <w:r>
-        <w:rPr>
-          <w:rFonts w:hint="default" w:ascii="Courier New" w:hAnsi="Courier New"/>
-          <w:color w:val="000000"/>
-          <w:sz w:val="24"/>
-          <w:szCs w:val="21"/>
-        </w:rPr>
-        <w:t>[eig_vec,eig_val] = eig(T);</w:t>
-      </w:r>
-    </w:p>
-    <w:p>
-      <w:pPr>
-        <w:spacing w:beforeLines="0" w:afterLines="0"/>
-        <w:jc w:val="left"/>
-        <w:rPr>
-          <w:rFonts w:hint="default"/>
-          <w:sz w:val="22"/>
-          <w:szCs w:val="21"/>
-        </w:rPr>
-      </w:pPr>
-      <w:r>
-        <w:rPr>
-          <w:rFonts w:hint="default" w:ascii="Courier New" w:hAnsi="Courier New"/>
-          <w:color w:val="000000"/>
-          <w:sz w:val="24"/>
-          <w:szCs w:val="21"/>
-        </w:rPr>
-        <w:t>eig_val=sum(eig_val);</w:t>
-      </w:r>
-    </w:p>
-    <w:p>
-      <w:pPr>
-        <w:spacing w:beforeLines="0" w:afterLines="0"/>
-        <w:jc w:val="left"/>
-        <w:rPr>
-          <w:rFonts w:hint="default"/>
-          <w:sz w:val="22"/>
-          <w:szCs w:val="21"/>
-        </w:rPr>
-      </w:pPr>
-      <w:r>
-        <w:rPr>
-          <w:rFonts w:hint="default" w:ascii="Courier New" w:hAnsi="Courier New"/>
-          <w:color w:val="000000"/>
-          <w:sz w:val="24"/>
-          <w:szCs w:val="21"/>
-        </w:rPr>
-        <w:t>[~,ind] = sort(eig_val,</w:t>
-      </w:r>
-      <w:r>
-        <w:rPr>
-          <w:rFonts w:hint="default" w:ascii="Courier New" w:hAnsi="Courier New"/>
-          <w:color w:val="A020F0"/>
-          <w:sz w:val="24"/>
-          <w:szCs w:val="21"/>
-        </w:rPr>
-        <w:t>'descend'</w:t>
-      </w:r>
-      <w:r>
-        <w:rPr>
-          <w:rFonts w:hint="default" w:ascii="Courier New" w:hAnsi="Courier New"/>
-          <w:color w:val="000000"/>
-          <w:sz w:val="24"/>
-          <w:szCs w:val="21"/>
-        </w:rPr>
-        <w:t>);</w:t>
-      </w:r>
-    </w:p>
-    <w:p>
-      <w:pPr>
-        <w:spacing w:beforeLines="0" w:afterLines="0"/>
-        <w:jc w:val="left"/>
-        <w:rPr>
-          <w:rFonts w:hint="default"/>
-          <w:sz w:val="22"/>
-          <w:szCs w:val="21"/>
-        </w:rPr>
-      </w:pPr>
-      <w:r>
-        <w:rPr>
-          <w:rFonts w:hint="default" w:ascii="Courier New" w:hAnsi="Courier New"/>
-          <w:color w:val="000000"/>
-          <w:sz w:val="24"/>
-          <w:szCs w:val="21"/>
-        </w:rPr>
-        <w:t xml:space="preserve"> </w:t>
-      </w:r>
-    </w:p>
-    <w:p>
-      <w:pPr>
-        <w:spacing w:beforeLines="0" w:afterLines="0"/>
-        <w:jc w:val="left"/>
-        <w:rPr>
-          <w:rFonts w:hint="default"/>
-          <w:sz w:val="22"/>
-          <w:szCs w:val="21"/>
-        </w:rPr>
-      </w:pPr>
-      <w:r>
-        <w:rPr>
-          <w:rFonts w:hint="default" w:ascii="Courier New" w:hAnsi="Courier New"/>
-          <w:color w:val="000000"/>
-          <w:sz w:val="24"/>
-          <w:szCs w:val="21"/>
-        </w:rPr>
-        <w:t>e=eig_val(ind(1:end-1));</w:t>
-      </w:r>
-    </w:p>
-    <w:p>
-      <w:pPr>
-        <w:spacing w:beforeLines="0" w:afterLines="0"/>
-        <w:jc w:val="left"/>
-        <w:rPr>
-          <w:rFonts w:hint="default"/>
-          <w:sz w:val="22"/>
-          <w:szCs w:val="21"/>
-        </w:rPr>
-      </w:pPr>
-      <w:r>
-        <w:rPr>
-          <w:rFonts w:hint="default" w:ascii="Courier New" w:hAnsi="Courier New"/>
-          <w:color w:val="000000"/>
-          <w:sz w:val="24"/>
-          <w:szCs w:val="21"/>
-        </w:rPr>
-        <w:t>eig_vec=eig_vec(:,ind(1:end-1));</w:t>
-      </w:r>
-    </w:p>
-    <w:p>
-      <w:pPr>
-        <w:spacing w:beforeLines="0" w:afterLines="0"/>
-        <w:jc w:val="left"/>
-        <w:rPr>
-          <w:rFonts w:hint="default"/>
-          <w:sz w:val="22"/>
-          <w:szCs w:val="21"/>
-        </w:rPr>
-      </w:pPr>
-      <w:r>
-        <w:rPr>
-          <w:rFonts w:hint="default" w:ascii="Courier New" w:hAnsi="Courier New"/>
-          <w:color w:val="000000"/>
-          <w:sz w:val="24"/>
-          <w:szCs w:val="21"/>
-        </w:rPr>
-        <w:t xml:space="preserve"> </w:t>
-      </w:r>
-    </w:p>
-    <w:p>
-      <w:pPr>
-        <w:spacing w:beforeLines="0" w:afterLines="0"/>
-        <w:jc w:val="left"/>
-        <w:rPr>
-          <w:rFonts w:hint="default"/>
-          <w:sz w:val="22"/>
-          <w:szCs w:val="21"/>
-        </w:rPr>
-      </w:pPr>
-      <w:r>
-        <w:rPr>
-          <w:rFonts w:hint="default" w:ascii="Courier New" w:hAnsi="Courier New"/>
-          <w:color w:val="000000"/>
-          <w:sz w:val="24"/>
-          <w:szCs w:val="21"/>
-        </w:rPr>
-        <w:t>U=[];</w:t>
-      </w:r>
-    </w:p>
-    <w:p>
-      <w:pPr>
-        <w:spacing w:beforeLines="0" w:afterLines="0"/>
-        <w:jc w:val="left"/>
-        <w:rPr>
-          <w:rFonts w:hint="default"/>
-          <w:sz w:val="22"/>
-          <w:szCs w:val="21"/>
-        </w:rPr>
-      </w:pPr>
-      <w:r>
-        <w:rPr>
-          <w:rFonts w:hint="default" w:ascii="Courier New" w:hAnsi="Courier New"/>
-          <w:color w:val="0000FF"/>
-          <w:sz w:val="24"/>
-          <w:szCs w:val="21"/>
-        </w:rPr>
-        <w:t>for</w:t>
-      </w:r>
-      <w:r>
-        <w:rPr>
-          <w:rFonts w:hint="default" w:ascii="Courier New" w:hAnsi="Courier New"/>
-          <w:color w:val="000000"/>
-          <w:sz w:val="24"/>
-          <w:szCs w:val="21"/>
-        </w:rPr>
-        <w:t xml:space="preserve"> i=1:size(eig_vec,2)</w:t>
-      </w:r>
-    </w:p>
-    <w:p>
-      <w:pPr>
-        <w:spacing w:beforeLines="0" w:afterLines="0"/>
-        <w:jc w:val="left"/>
-        <w:rPr>
-          <w:rFonts w:hint="default"/>
-          <w:sz w:val="22"/>
-          <w:szCs w:val="21"/>
-        </w:rPr>
-      </w:pPr>
-      <w:r>
-        <w:rPr>
-          <w:rFonts w:hint="default" w:ascii="Courier New" w:hAnsi="Courier New"/>
-          <w:color w:val="000000"/>
-          <w:sz w:val="24"/>
-          <w:szCs w:val="21"/>
-        </w:rPr>
-        <w:t xml:space="preserve">    U(:,i)=V*eig_vec(:,i);</w:t>
-      </w:r>
-    </w:p>
-    <w:p>
-      <w:pPr>
-        <w:spacing w:beforeLines="0" w:afterLines="0"/>
-        <w:jc w:val="left"/>
-        <w:rPr>
-          <w:rFonts w:hint="default"/>
-          <w:sz w:val="22"/>
-          <w:szCs w:val="21"/>
-        </w:rPr>
-      </w:pPr>
-      <w:r>
-        <w:rPr>
-          <w:rFonts w:hint="default" w:ascii="Courier New" w:hAnsi="Courier New"/>
-          <w:color w:val="000000"/>
-          <w:sz w:val="24"/>
-          <w:szCs w:val="21"/>
-        </w:rPr>
-        <w:t xml:space="preserve">    U(:,i)=U(:,i)/norm(U(:,i));</w:t>
-      </w:r>
-    </w:p>
-    <w:p>
-      <w:pPr>
-        <w:spacing w:beforeLines="0" w:afterLines="0"/>
-        <w:jc w:val="left"/>
-        <w:rPr>
-          <w:rFonts w:hint="default"/>
-          <w:sz w:val="22"/>
-          <w:szCs w:val="21"/>
-        </w:rPr>
-      </w:pPr>
-      <w:r>
-        <w:rPr>
-          <w:rFonts w:hint="default" w:ascii="Courier New" w:hAnsi="Courier New"/>
-          <w:color w:val="0000FF"/>
-          <w:sz w:val="24"/>
-          <w:szCs w:val="21"/>
-        </w:rPr>
-        <w:t>end</w:t>
-      </w:r>
-    </w:p>
-    <w:p>
-      <w:pPr>
-        <w:spacing w:beforeLines="0" w:afterLines="0"/>
-        <w:jc w:val="left"/>
-        <w:rPr>
-          <w:rFonts w:hint="default"/>
-          <w:sz w:val="22"/>
-          <w:szCs w:val="21"/>
-        </w:rPr>
-      </w:pPr>
-      <w:r>
-        <w:rPr>
-          <w:rFonts w:hint="default" w:ascii="Courier New" w:hAnsi="Courier New"/>
-          <w:color w:val="0000FF"/>
-          <w:sz w:val="24"/>
-          <w:szCs w:val="21"/>
-        </w:rPr>
-        <w:t xml:space="preserve"> </w:t>
-      </w:r>
-    </w:p>
-    <w:p>
-      <w:pPr>
-        <w:spacing w:beforeLines="0" w:afterLines="0"/>
-        <w:jc w:val="left"/>
-        <w:rPr>
-          <w:rFonts w:hint="default"/>
-          <w:sz w:val="22"/>
-          <w:szCs w:val="21"/>
-        </w:rPr>
-      </w:pPr>
-      <w:r>
-        <w:rPr>
-          <w:rFonts w:hint="default" w:ascii="Courier New" w:hAnsi="Courier New"/>
-          <w:color w:val="000000"/>
-          <w:sz w:val="24"/>
-          <w:szCs w:val="21"/>
-        </w:rPr>
-        <w:t>phi=(U'*(w'*w)*U)\(U'*(w'*w));</w:t>
-      </w:r>
-    </w:p>
-    <w:p>
-      <w:pPr>
-        <w:spacing w:beforeLines="0" w:afterLines="0"/>
-        <w:jc w:val="left"/>
-        <w:rPr>
-          <w:rFonts w:hint="default"/>
-          <w:sz w:val="22"/>
-          <w:szCs w:val="21"/>
-        </w:rPr>
-      </w:pPr>
-      <w:r>
-        <w:rPr>
-          <w:rFonts w:hint="default" w:ascii="Courier New" w:hAnsi="Courier New"/>
-          <w:color w:val="000000"/>
-          <w:sz w:val="24"/>
-          <w:szCs w:val="21"/>
-        </w:rPr>
-        <w:t>pca=struct;</w:t>
-      </w:r>
-    </w:p>
-    <w:p>
-      <w:pPr>
-        <w:spacing w:beforeLines="0" w:afterLines="0"/>
-        <w:jc w:val="left"/>
-        <w:rPr>
-          <w:rFonts w:hint="default"/>
-          <w:sz w:val="22"/>
-          <w:szCs w:val="21"/>
-        </w:rPr>
-      </w:pPr>
-      <w:r>
-        <w:rPr>
-          <w:rFonts w:hint="default" w:ascii="Courier New" w:hAnsi="Courier New"/>
-          <w:color w:val="000000"/>
-          <w:sz w:val="24"/>
-          <w:szCs w:val="21"/>
-        </w:rPr>
-        <w:t>pca.e=e;</w:t>
-      </w:r>
-    </w:p>
-    <w:p>
-      <w:pPr>
-        <w:spacing w:beforeLines="0" w:afterLines="0"/>
-        <w:jc w:val="left"/>
-        <w:rPr>
-          <w:rFonts w:hint="default"/>
-          <w:sz w:val="22"/>
-          <w:szCs w:val="21"/>
-        </w:rPr>
-      </w:pPr>
-      <w:r>
-        <w:rPr>
-          <w:rFonts w:hint="default" w:ascii="Courier New" w:hAnsi="Courier New"/>
-          <w:color w:val="000000"/>
-          <w:sz w:val="24"/>
-          <w:szCs w:val="21"/>
-        </w:rPr>
-        <w:t>pca.U=U';</w:t>
-      </w:r>
-    </w:p>
-    <w:p>
-      <w:pPr>
-        <w:spacing w:beforeLines="0" w:afterLines="0"/>
-        <w:jc w:val="left"/>
-        <w:rPr>
-          <w:rFonts w:hint="default"/>
-          <w:sz w:val="22"/>
-          <w:szCs w:val="21"/>
-        </w:rPr>
-      </w:pPr>
-      <w:r>
-        <w:rPr>
-          <w:rFonts w:hint="default" w:ascii="Courier New" w:hAnsi="Courier New"/>
-          <w:color w:val="000000"/>
-          <w:sz w:val="24"/>
-          <w:szCs w:val="21"/>
-        </w:rPr>
-        <w:t>pca.mn=mn;</w:t>
-      </w:r>
-    </w:p>
-    <w:p>
-      <w:pPr>
-        <w:spacing w:beforeLines="0" w:afterLines="0"/>
-        <w:jc w:val="left"/>
-        <w:rPr>
-          <w:rFonts w:hint="default"/>
-          <w:sz w:val="22"/>
-          <w:szCs w:val="21"/>
-        </w:rPr>
-      </w:pPr>
-      <w:r>
-        <w:rPr>
-          <w:rFonts w:hint="default" w:ascii="Courier New" w:hAnsi="Courier New"/>
-          <w:color w:val="000000"/>
-          <w:sz w:val="24"/>
-          <w:szCs w:val="21"/>
-        </w:rPr>
-        <w:t>pca.w=w;</w:t>
-      </w:r>
-    </w:p>
-    <w:p>
-      <w:pPr>
-        <w:spacing w:beforeLines="0" w:afterLines="0"/>
-        <w:jc w:val="left"/>
+      <w:r>
         <w:rPr>
           <w:sz w:val="32"/>
           <w:szCs w:val="32"/>
           <w:lang w:val="en-US"/>
         </w:rPr>
-      </w:pPr>
-      <w:r>
-        <w:rPr>
-          <w:rFonts w:hint="default" w:ascii="Courier New" w:hAnsi="Courier New"/>
-          <w:color w:val="000000"/>
-          <w:sz w:val="24"/>
-          <w:szCs w:val="21"/>
-        </w:rPr>
-        <w:t>pca.</w:t>
-      </w:r>
-      <w:r>
-        <w:rPr>
-          <w:rFonts w:hint="default" w:ascii="Courier New" w:hAnsi="Courier New"/>
-          <w:color w:val="000000"/>
-          <w:sz w:val="30"/>
-        </w:rPr>
-        <w:t>phi=phi;</w:t>
-      </w:r>
-      <w:bookmarkStart w:id="0" w:name="_GoBack"/>
-      <w:bookmarkEnd w:id="0"/>
+        <w:t>Task 8c iii</w:t>
+      </w:r>
+    </w:p>
+    <w:p>
+      <w:pPr>
+        <w:autoSpaceDE w:val="0"/>
+        <w:autoSpaceDN w:val="0"/>
+        <w:adjustRightInd w:val="0"/>
+        <w:spacing w:after="0" w:line="240" w:lineRule="auto"/>
+        <w:rPr>
+          <w:sz w:val="32"/>
+          <w:szCs w:val="32"/>
+          <w:lang w:val="en-US"/>
+        </w:rPr>
+      </w:pPr>
+    </w:p>
+    <w:p>
+      <w:pPr>
+        <w:autoSpaceDE w:val="0"/>
+        <w:autoSpaceDN w:val="0"/>
+        <w:adjustRightInd w:val="0"/>
+        <w:spacing w:after="0" w:line="240" w:lineRule="auto"/>
+        <w:rPr>
+          <w:sz w:val="32"/>
+          <w:szCs w:val="32"/>
+          <w:lang w:val="en-US"/>
+        </w:rPr>
+      </w:pPr>
+      <w:r>
+        <w:rPr>
+          <w:sz w:val="32"/>
+          <w:szCs w:val="32"/>
+          <w:lang w:val="en-US"/>
+        </w:rPr>
+        <w:t>Code for Createshapemodel</w:t>
+      </w:r>
+    </w:p>
+    <w:p>
+      <w:pPr>
+        <w:autoSpaceDE w:val="0"/>
+        <w:autoSpaceDN w:val="0"/>
+        <w:adjustRightInd w:val="0"/>
+        <w:spacing w:after="0" w:line="240" w:lineRule="auto"/>
+        <w:rPr>
+          <w:sz w:val="32"/>
+          <w:szCs w:val="32"/>
+          <w:lang w:val="en-US"/>
+        </w:rPr>
+      </w:pPr>
+    </w:p>
+    <w:p>
+      <w:pPr>
+        <w:spacing w:beforeLines="0" w:afterLines="0"/>
+        <w:jc w:val="left"/>
+        <w:rPr>
+          <w:rFonts w:hint="default"/>
+          <w:sz w:val="22"/>
+          <w:szCs w:val="21"/>
+        </w:rPr>
+      </w:pPr>
+      <w:r>
+        <w:rPr>
+          <w:rFonts w:hint="default" w:ascii="Courier New" w:hAnsi="Courier New"/>
+          <w:color w:val="0000FF"/>
+          <w:sz w:val="24"/>
+          <w:szCs w:val="21"/>
+        </w:rPr>
+        <w:t>function</w:t>
+      </w:r>
+      <w:r>
+        <w:rPr>
+          <w:rFonts w:hint="default" w:ascii="Courier New" w:hAnsi="Courier New"/>
+          <w:color w:val="000000"/>
+          <w:sz w:val="24"/>
+          <w:szCs w:val="21"/>
+        </w:rPr>
+        <w:t xml:space="preserve"> pca=createshapemodel(d,w)</w:t>
+      </w:r>
+    </w:p>
+    <w:p>
+      <w:pPr>
+        <w:spacing w:beforeLines="0" w:afterLines="0"/>
+        <w:jc w:val="left"/>
+        <w:rPr>
+          <w:rFonts w:hint="default"/>
+          <w:sz w:val="22"/>
+          <w:szCs w:val="21"/>
+        </w:rPr>
+      </w:pPr>
+      <w:r>
+        <w:rPr>
+          <w:rFonts w:hint="default" w:ascii="Courier New" w:hAnsi="Courier New"/>
+          <w:color w:val="000000"/>
+          <w:sz w:val="24"/>
+          <w:szCs w:val="21"/>
+        </w:rPr>
+        <w:t xml:space="preserve"> </w:t>
+      </w:r>
+    </w:p>
+    <w:p>
+      <w:pPr>
+        <w:spacing w:beforeLines="0" w:afterLines="0"/>
+        <w:jc w:val="left"/>
+        <w:rPr>
+          <w:rFonts w:hint="default"/>
+          <w:sz w:val="22"/>
+          <w:szCs w:val="21"/>
+        </w:rPr>
+      </w:pPr>
+      <w:r>
+        <w:rPr>
+          <w:rFonts w:hint="default" w:ascii="Courier New" w:hAnsi="Courier New"/>
+          <w:color w:val="000000"/>
+          <w:sz w:val="24"/>
+          <w:szCs w:val="21"/>
+        </w:rPr>
+        <w:t>mn=mean(d,2);</w:t>
+      </w:r>
+    </w:p>
+    <w:p>
+      <w:pPr>
+        <w:spacing w:beforeLines="0" w:afterLines="0"/>
+        <w:jc w:val="left"/>
+        <w:rPr>
+          <w:rFonts w:hint="default"/>
+          <w:sz w:val="22"/>
+          <w:szCs w:val="21"/>
+        </w:rPr>
+      </w:pPr>
+      <w:r>
+        <w:rPr>
+          <w:rFonts w:hint="default" w:ascii="Courier New" w:hAnsi="Courier New"/>
+          <w:color w:val="000000"/>
+          <w:sz w:val="24"/>
+          <w:szCs w:val="21"/>
+        </w:rPr>
+        <w:t>V=d-mn;</w:t>
+      </w:r>
+    </w:p>
+    <w:p>
+      <w:pPr>
+        <w:spacing w:beforeLines="0" w:afterLines="0"/>
+        <w:jc w:val="left"/>
+        <w:rPr>
+          <w:rFonts w:hint="default"/>
+          <w:sz w:val="22"/>
+          <w:szCs w:val="21"/>
+        </w:rPr>
+      </w:pPr>
+      <w:r>
+        <w:rPr>
+          <w:rFonts w:hint="default" w:ascii="Courier New" w:hAnsi="Courier New"/>
+          <w:color w:val="000000"/>
+          <w:sz w:val="24"/>
+          <w:szCs w:val="21"/>
+        </w:rPr>
+        <w:t>T=V'*V/size(V,2);</w:t>
+      </w:r>
+    </w:p>
+    <w:p>
+      <w:pPr>
+        <w:spacing w:beforeLines="0" w:afterLines="0"/>
+        <w:jc w:val="left"/>
+        <w:rPr>
+          <w:rFonts w:hint="default"/>
+          <w:sz w:val="22"/>
+          <w:szCs w:val="21"/>
+        </w:rPr>
+      </w:pPr>
+      <w:r>
+        <w:rPr>
+          <w:rFonts w:hint="default" w:ascii="Courier New" w:hAnsi="Courier New"/>
+          <w:color w:val="000000"/>
+          <w:sz w:val="24"/>
+          <w:szCs w:val="21"/>
+        </w:rPr>
+        <w:t>[eig_vec,eig_val] = eig(T);</w:t>
+      </w:r>
+    </w:p>
+    <w:p>
+      <w:pPr>
+        <w:spacing w:beforeLines="0" w:afterLines="0"/>
+        <w:jc w:val="left"/>
+        <w:rPr>
+          <w:rFonts w:hint="default"/>
+          <w:sz w:val="22"/>
+          <w:szCs w:val="21"/>
+        </w:rPr>
+      </w:pPr>
+      <w:r>
+        <w:rPr>
+          <w:rFonts w:hint="default" w:ascii="Courier New" w:hAnsi="Courier New"/>
+          <w:color w:val="000000"/>
+          <w:sz w:val="24"/>
+          <w:szCs w:val="21"/>
+        </w:rPr>
+        <w:t>eig_val=sum(eig_val);</w:t>
+      </w:r>
+    </w:p>
+    <w:p>
+      <w:pPr>
+        <w:spacing w:beforeLines="0" w:afterLines="0"/>
+        <w:jc w:val="left"/>
+        <w:rPr>
+          <w:rFonts w:hint="default"/>
+          <w:sz w:val="22"/>
+          <w:szCs w:val="21"/>
+        </w:rPr>
+      </w:pPr>
+      <w:r>
+        <w:rPr>
+          <w:rFonts w:hint="default" w:ascii="Courier New" w:hAnsi="Courier New"/>
+          <w:color w:val="000000"/>
+          <w:sz w:val="24"/>
+          <w:szCs w:val="21"/>
+        </w:rPr>
+        <w:t>[~,ind] = sort(eig_val,</w:t>
+      </w:r>
+      <w:r>
+        <w:rPr>
+          <w:rFonts w:hint="default" w:ascii="Courier New" w:hAnsi="Courier New"/>
+          <w:color w:val="A020F0"/>
+          <w:sz w:val="24"/>
+          <w:szCs w:val="21"/>
+        </w:rPr>
+        <w:t>'descend'</w:t>
+      </w:r>
+      <w:r>
+        <w:rPr>
+          <w:rFonts w:hint="default" w:ascii="Courier New" w:hAnsi="Courier New"/>
+          <w:color w:val="000000"/>
+          <w:sz w:val="24"/>
+          <w:szCs w:val="21"/>
+        </w:rPr>
+        <w:t>);</w:t>
+      </w:r>
+    </w:p>
+    <w:p>
+      <w:pPr>
+        <w:spacing w:beforeLines="0" w:afterLines="0"/>
+        <w:jc w:val="left"/>
+        <w:rPr>
+          <w:rFonts w:hint="default"/>
+          <w:sz w:val="22"/>
+          <w:szCs w:val="21"/>
+        </w:rPr>
+      </w:pPr>
+      <w:r>
+        <w:rPr>
+          <w:rFonts w:hint="default" w:ascii="Courier New" w:hAnsi="Courier New"/>
+          <w:color w:val="000000"/>
+          <w:sz w:val="24"/>
+          <w:szCs w:val="21"/>
+        </w:rPr>
+        <w:t xml:space="preserve"> </w:t>
+      </w:r>
+    </w:p>
+    <w:p>
+      <w:pPr>
+        <w:spacing w:beforeLines="0" w:afterLines="0"/>
+        <w:jc w:val="left"/>
+        <w:rPr>
+          <w:rFonts w:hint="default"/>
+          <w:sz w:val="22"/>
+          <w:szCs w:val="21"/>
+        </w:rPr>
+      </w:pPr>
+      <w:r>
+        <w:rPr>
+          <w:rFonts w:hint="default" w:ascii="Courier New" w:hAnsi="Courier New"/>
+          <w:color w:val="000000"/>
+          <w:sz w:val="24"/>
+          <w:szCs w:val="21"/>
+        </w:rPr>
+        <w:t>e=eig_val(ind(1:end-1));</w:t>
+      </w:r>
+    </w:p>
+    <w:p>
+      <w:pPr>
+        <w:spacing w:beforeLines="0" w:afterLines="0"/>
+        <w:jc w:val="left"/>
+        <w:rPr>
+          <w:rFonts w:hint="default"/>
+          <w:sz w:val="22"/>
+          <w:szCs w:val="21"/>
+        </w:rPr>
+      </w:pPr>
+      <w:r>
+        <w:rPr>
+          <w:rFonts w:hint="default" w:ascii="Courier New" w:hAnsi="Courier New"/>
+          <w:color w:val="000000"/>
+          <w:sz w:val="24"/>
+          <w:szCs w:val="21"/>
+        </w:rPr>
+        <w:t>eig_vec=eig_vec(:,ind(1:end-1));</w:t>
+      </w:r>
+    </w:p>
+    <w:p>
+      <w:pPr>
+        <w:spacing w:beforeLines="0" w:afterLines="0"/>
+        <w:jc w:val="left"/>
+        <w:rPr>
+          <w:rFonts w:hint="default"/>
+          <w:sz w:val="22"/>
+          <w:szCs w:val="21"/>
+        </w:rPr>
+      </w:pPr>
+      <w:r>
+        <w:rPr>
+          <w:rFonts w:hint="default" w:ascii="Courier New" w:hAnsi="Courier New"/>
+          <w:color w:val="000000"/>
+          <w:sz w:val="24"/>
+          <w:szCs w:val="21"/>
+        </w:rPr>
+        <w:t xml:space="preserve"> </w:t>
+      </w:r>
+    </w:p>
+    <w:p>
+      <w:pPr>
+        <w:spacing w:beforeLines="0" w:afterLines="0"/>
+        <w:jc w:val="left"/>
+        <w:rPr>
+          <w:rFonts w:hint="default"/>
+          <w:sz w:val="22"/>
+          <w:szCs w:val="21"/>
+        </w:rPr>
+      </w:pPr>
+      <w:r>
+        <w:rPr>
+          <w:rFonts w:hint="default" w:ascii="Courier New" w:hAnsi="Courier New"/>
+          <w:color w:val="000000"/>
+          <w:sz w:val="24"/>
+          <w:szCs w:val="21"/>
+        </w:rPr>
+        <w:t>U=[];</w:t>
+      </w:r>
+    </w:p>
+    <w:p>
+      <w:pPr>
+        <w:spacing w:beforeLines="0" w:afterLines="0"/>
+        <w:jc w:val="left"/>
+        <w:rPr>
+          <w:rFonts w:hint="default"/>
+          <w:sz w:val="22"/>
+          <w:szCs w:val="21"/>
+        </w:rPr>
+      </w:pPr>
+      <w:r>
+        <w:rPr>
+          <w:rFonts w:hint="default" w:ascii="Courier New" w:hAnsi="Courier New"/>
+          <w:color w:val="0000FF"/>
+          <w:sz w:val="24"/>
+          <w:szCs w:val="21"/>
+        </w:rPr>
+        <w:t>for</w:t>
+      </w:r>
+      <w:r>
+        <w:rPr>
+          <w:rFonts w:hint="default" w:ascii="Courier New" w:hAnsi="Courier New"/>
+          <w:color w:val="000000"/>
+          <w:sz w:val="24"/>
+          <w:szCs w:val="21"/>
+        </w:rPr>
+        <w:t xml:space="preserve"> i=1:size(eig_vec,2)</w:t>
+      </w:r>
+    </w:p>
+    <w:p>
+      <w:pPr>
+        <w:spacing w:beforeLines="0" w:afterLines="0"/>
+        <w:jc w:val="left"/>
+        <w:rPr>
+          <w:rFonts w:hint="default"/>
+          <w:sz w:val="22"/>
+          <w:szCs w:val="21"/>
+        </w:rPr>
+      </w:pPr>
+      <w:r>
+        <w:rPr>
+          <w:rFonts w:hint="default" w:ascii="Courier New" w:hAnsi="Courier New"/>
+          <w:color w:val="000000"/>
+          <w:sz w:val="24"/>
+          <w:szCs w:val="21"/>
+        </w:rPr>
+        <w:t xml:space="preserve">    U(:,i)=V*eig_vec(:,i);</w:t>
+      </w:r>
+    </w:p>
+    <w:p>
+      <w:pPr>
+        <w:spacing w:beforeLines="0" w:afterLines="0"/>
+        <w:jc w:val="left"/>
+        <w:rPr>
+          <w:rFonts w:hint="default"/>
+          <w:sz w:val="22"/>
+          <w:szCs w:val="21"/>
+        </w:rPr>
+      </w:pPr>
+      <w:r>
+        <w:rPr>
+          <w:rFonts w:hint="default" w:ascii="Courier New" w:hAnsi="Courier New"/>
+          <w:color w:val="000000"/>
+          <w:sz w:val="24"/>
+          <w:szCs w:val="21"/>
+        </w:rPr>
+        <w:t xml:space="preserve">    U(:,i)=U(:,i)/norm(U(:,i));</w:t>
+      </w:r>
+    </w:p>
+    <w:p>
+      <w:pPr>
+        <w:spacing w:beforeLines="0" w:afterLines="0"/>
+        <w:jc w:val="left"/>
+        <w:rPr>
+          <w:rFonts w:hint="default"/>
+          <w:sz w:val="22"/>
+          <w:szCs w:val="21"/>
+        </w:rPr>
+      </w:pPr>
+      <w:r>
+        <w:rPr>
+          <w:rFonts w:hint="default" w:ascii="Courier New" w:hAnsi="Courier New"/>
+          <w:color w:val="0000FF"/>
+          <w:sz w:val="24"/>
+          <w:szCs w:val="21"/>
+        </w:rPr>
+        <w:t>end</w:t>
+      </w:r>
+    </w:p>
+    <w:p>
+      <w:pPr>
+        <w:spacing w:beforeLines="0" w:afterLines="0"/>
+        <w:jc w:val="left"/>
+        <w:rPr>
+          <w:rFonts w:hint="default"/>
+          <w:sz w:val="22"/>
+          <w:szCs w:val="21"/>
+        </w:rPr>
+      </w:pPr>
+      <w:r>
+        <w:rPr>
+          <w:rFonts w:hint="default" w:ascii="Courier New" w:hAnsi="Courier New"/>
+          <w:color w:val="0000FF"/>
+          <w:sz w:val="24"/>
+          <w:szCs w:val="21"/>
+        </w:rPr>
+        <w:t xml:space="preserve"> </w:t>
+      </w:r>
+    </w:p>
+    <w:p>
+      <w:pPr>
+        <w:spacing w:beforeLines="0" w:afterLines="0"/>
+        <w:jc w:val="left"/>
+        <w:rPr>
+          <w:rFonts w:hint="default"/>
+          <w:sz w:val="22"/>
+          <w:szCs w:val="21"/>
+        </w:rPr>
+      </w:pPr>
+      <w:r>
+        <w:rPr>
+          <w:rFonts w:hint="default" w:ascii="Courier New" w:hAnsi="Courier New"/>
+          <w:color w:val="000000"/>
+          <w:sz w:val="24"/>
+          <w:szCs w:val="21"/>
+        </w:rPr>
+        <w:t>phi=(U'*(w'*w)*U)\(U'*(w'*w));</w:t>
+      </w:r>
+    </w:p>
+    <w:p>
+      <w:pPr>
+        <w:spacing w:beforeLines="0" w:afterLines="0"/>
+        <w:jc w:val="left"/>
+        <w:rPr>
+          <w:rFonts w:hint="default"/>
+          <w:sz w:val="22"/>
+          <w:szCs w:val="21"/>
+        </w:rPr>
+      </w:pPr>
+      <w:r>
+        <w:rPr>
+          <w:rFonts w:hint="default" w:ascii="Courier New" w:hAnsi="Courier New"/>
+          <w:color w:val="000000"/>
+          <w:sz w:val="24"/>
+          <w:szCs w:val="21"/>
+        </w:rPr>
+        <w:t>pca=struct;</w:t>
+      </w:r>
+    </w:p>
+    <w:p>
+      <w:pPr>
+        <w:spacing w:beforeLines="0" w:afterLines="0"/>
+        <w:jc w:val="left"/>
+        <w:rPr>
+          <w:rFonts w:hint="default"/>
+          <w:sz w:val="22"/>
+          <w:szCs w:val="21"/>
+        </w:rPr>
+      </w:pPr>
+      <w:r>
+        <w:rPr>
+          <w:rFonts w:hint="default" w:ascii="Courier New" w:hAnsi="Courier New"/>
+          <w:color w:val="000000"/>
+          <w:sz w:val="24"/>
+          <w:szCs w:val="21"/>
+        </w:rPr>
+        <w:t>pca.e=e;</w:t>
+      </w:r>
+    </w:p>
+    <w:p>
+      <w:pPr>
+        <w:spacing w:beforeLines="0" w:afterLines="0"/>
+        <w:jc w:val="left"/>
+        <w:rPr>
+          <w:rFonts w:hint="default"/>
+          <w:sz w:val="22"/>
+          <w:szCs w:val="21"/>
+        </w:rPr>
+      </w:pPr>
+      <w:r>
+        <w:rPr>
+          <w:rFonts w:hint="default" w:ascii="Courier New" w:hAnsi="Courier New"/>
+          <w:color w:val="000000"/>
+          <w:sz w:val="24"/>
+          <w:szCs w:val="21"/>
+        </w:rPr>
+        <w:t>pca.U=U';</w:t>
+      </w:r>
+    </w:p>
+    <w:p>
+      <w:pPr>
+        <w:spacing w:beforeLines="0" w:afterLines="0"/>
+        <w:jc w:val="left"/>
+        <w:rPr>
+          <w:rFonts w:hint="default"/>
+          <w:sz w:val="22"/>
+          <w:szCs w:val="21"/>
+        </w:rPr>
+      </w:pPr>
+      <w:r>
+        <w:rPr>
+          <w:rFonts w:hint="default" w:ascii="Courier New" w:hAnsi="Courier New"/>
+          <w:color w:val="000000"/>
+          <w:sz w:val="24"/>
+          <w:szCs w:val="21"/>
+        </w:rPr>
+        <w:t>pca.mn=mn;</w:t>
+      </w:r>
+    </w:p>
+    <w:p>
+      <w:pPr>
+        <w:spacing w:beforeLines="0" w:afterLines="0"/>
+        <w:jc w:val="left"/>
+        <w:rPr>
+          <w:rFonts w:hint="default"/>
+          <w:sz w:val="24"/>
+          <w:szCs w:val="24"/>
+        </w:rPr>
+      </w:pPr>
+      <w:r>
+        <w:rPr>
+          <w:rFonts w:hint="default" w:ascii="Courier New" w:hAnsi="Courier New"/>
+          <w:color w:val="000000"/>
+          <w:sz w:val="24"/>
+          <w:szCs w:val="24"/>
+        </w:rPr>
+        <w:t>pca.w=w;</w:t>
+      </w:r>
+    </w:p>
+    <w:p>
+      <w:pPr>
+        <w:spacing w:beforeLines="0" w:afterLines="0"/>
+        <w:jc w:val="left"/>
+        <w:rPr>
+          <w:sz w:val="24"/>
+          <w:szCs w:val="24"/>
+          <w:lang w:val="en-US"/>
+        </w:rPr>
+      </w:pPr>
+      <w:r>
+        <w:rPr>
+          <w:rFonts w:hint="default" w:ascii="Courier New" w:hAnsi="Courier New"/>
+          <w:color w:val="000000"/>
+          <w:sz w:val="24"/>
+          <w:szCs w:val="24"/>
+        </w:rPr>
+        <w:t>pca.phi=phi;</w:t>
+      </w:r>
     </w:p>
     <w:sectPr>
       <w:pgSz w:w="12240" w:h="15840"/>
@@ -1548,7 +1587,7 @@
     <w:lsdException w:uiPriority="99" w:name="Normal Indent"/>
     <w:lsdException w:uiPriority="99" w:name="footnote text"/>
     <w:lsdException w:uiPriority="99" w:name="annotation text"/>
-    <w:lsdException w:uiPriority="99" w:semiHidden="0" w:name="header"/>
+    <w:lsdException w:qFormat="1" w:uiPriority="99" w:semiHidden="0" w:name="header"/>
     <w:lsdException w:qFormat="1" w:uiPriority="99" w:semiHidden="0" w:name="footer"/>
     <w:lsdException w:uiPriority="99" w:name="index heading"/>
     <w:lsdException w:qFormat="1" w:uiPriority="35" w:name="caption"/>
@@ -1609,7 +1648,7 @@
     <w:lsdException w:uiPriority="99" w:name="Document Map"/>
     <w:lsdException w:uiPriority="99" w:name="Plain Text"/>
     <w:lsdException w:uiPriority="99" w:name="E-mail Signature"/>
-    <w:lsdException w:uiPriority="99" w:name="Normal (Web)"/>
+    <w:lsdException w:qFormat="1" w:uiPriority="99" w:name="Normal (Web)"/>
     <w:lsdException w:uiPriority="99" w:name="HTML Acronym"/>
     <w:lsdException w:uiPriority="99" w:name="HTML Address"/>
     <w:lsdException w:uiPriority="99" w:name="HTML Cite"/>
@@ -1620,7 +1659,7 @@
     <w:lsdException w:uiPriority="99" w:name="HTML Sample"/>
     <w:lsdException w:uiPriority="99" w:name="HTML Typewriter"/>
     <w:lsdException w:uiPriority="99" w:name="HTML Variable"/>
-    <w:lsdException w:uiPriority="99" w:name="Normal Table"/>
+    <w:lsdException w:qFormat="1" w:uiPriority="99" w:name="Normal Table"/>
     <w:lsdException w:uiPriority="99" w:name="annotation subject"/>
     <w:lsdException w:uiPriority="99" w:name="Table Simple 1"/>
     <w:lsdException w:uiPriority="99" w:name="Table Simple 2"/>
@@ -1791,6 +1830,7 @@
     <w:name w:val="Normal Table"/>
     <w:semiHidden/>
     <w:unhideWhenUsed/>
+    <w:qFormat/>
     <w:uiPriority w:val="99"/>
     <w:tblPr>
       <w:tblLayout w:type="fixed"/>
@@ -1822,6 +1862,7 @@
     <w:basedOn w:val="1"/>
     <w:link w:val="7"/>
     <w:unhideWhenUsed/>
+    <w:qFormat/>
     <w:uiPriority w:val="99"/>
     <w:pPr>
       <w:tabs>
@@ -1836,6 +1877,7 @@
     <w:basedOn w:val="1"/>
     <w:semiHidden/>
     <w:unhideWhenUsed/>
+    <w:qFormat/>
     <w:uiPriority w:val="99"/>
     <w:pPr>
       <w:spacing w:before="100" w:beforeAutospacing="1" w:after="100" w:afterAutospacing="1" w:line="240" w:lineRule="auto"/>
@@ -1850,12 +1892,14 @@
     <w:name w:val="Header Char"/>
     <w:basedOn w:val="5"/>
     <w:link w:val="3"/>
+    <w:qFormat/>
     <w:uiPriority w:val="99"/>
   </w:style>
   <w:style w:type="character" w:customStyle="1" w:styleId="8">
     <w:name w:val="Footer Char"/>
     <w:basedOn w:val="5"/>
     <w:link w:val="2"/>
+    <w:qFormat/>
     <w:uiPriority w:val="99"/>
   </w:style>
 </w:styles>

</xml_diff>